<commit_message>
Actualización L202602091156:Intento de Trazablidad Error VS Code y jupyterNotebook.ipynb
</commit_message>
<xml_diff>
--- a/Docs/BorradorIA_School_F5_P6_TAREA_II_EDA_Alexandra_Zambrano.20260209103411L.docx
+++ b/Docs/BorradorIA_School_F5_P6_TAREA_II_EDA_Alexandra_Zambrano.20260209103411L.docx
@@ -15254,7 +15254,7 @@
           <w:noProof/>
         </w:rPr>
         <w:drawing>
-          <wp:inline distT="0" distB="0" distL="0" distR="0" wp14:anchorId="57D695E0" wp14:editId="716C1554">
+          <wp:inline distT="0" distB="0" distL="0" distR="0" wp14:anchorId="57D695E0" wp14:editId="5737BA69">
             <wp:extent cx="5400040" cy="3067685"/>
             <wp:effectExtent l="0" t="0" r="0" b="0"/>
             <wp:docPr id="134651805" name="Imagen 2" descr="Captura de pantalla de un celular&#10;&#10;El contenido generado por IA puede ser incorrecto."/>
@@ -22712,6 +22712,816 @@
         <w:t>main</w:t>
       </w:r>
       <w:proofErr w:type="spellEnd"/>
+    </w:p>
+    <w:p>
+      <w:r>
+        <w:br w:type="page"/>
+      </w:r>
+    </w:p>
+    <w:p>
+      <w:pPr>
+        <w:pStyle w:val="Sinespaciado"/>
+      </w:pPr>
+      <w:r>
+        <w:lastRenderedPageBreak/>
+        <w:t>20260209114311*</w:t>
+      </w:r>
+    </w:p>
+    <w:p>
+      <w:pPr>
+        <w:pStyle w:val="Sinespaciado"/>
+      </w:pPr>
+    </w:p>
+    <w:p>
+      <w:pPr>
+        <w:pStyle w:val="Sinespaciado"/>
+      </w:pPr>
+      <w:r>
+        <w:t>https://github.com/Bootcamp-IA-P6/EDA_JJ_202602061342V.git</w:t>
+      </w:r>
+    </w:p>
+    <w:p>
+      <w:pPr>
+        <w:pStyle w:val="Sinespaciado"/>
+      </w:pPr>
+    </w:p>
+    <w:p>
+      <w:pPr>
+        <w:pStyle w:val="Sinespaciado"/>
+      </w:pPr>
+      <w:r>
+        <w:t>Hola Alex.</w:t>
+      </w:r>
+    </w:p>
+    <w:p>
+      <w:pPr>
+        <w:pStyle w:val="Sinespaciado"/>
+      </w:pPr>
+      <w:r>
+        <w:t>Tengo que entregar lo que tengo.</w:t>
+      </w:r>
+    </w:p>
+    <w:p>
+      <w:pPr>
+        <w:pStyle w:val="Sinespaciado"/>
+      </w:pPr>
+      <w:r>
+        <w:t xml:space="preserve">Creo que se ha producido un error en </w:t>
+      </w:r>
+      <w:proofErr w:type="spellStart"/>
+      <w:r>
+        <w:t>vscode</w:t>
+      </w:r>
+      <w:proofErr w:type="spellEnd"/>
+      <w:r>
+        <w:t>.</w:t>
+      </w:r>
+    </w:p>
+    <w:p>
+      <w:pPr>
+        <w:pStyle w:val="Sinespaciado"/>
+      </w:pPr>
+      <w:r>
+        <w:t>He intentado documentar y dar trazabilidad a dicho error.</w:t>
+      </w:r>
+    </w:p>
+    <w:p>
+      <w:pPr>
+        <w:pStyle w:val="Sinespaciado"/>
+      </w:pPr>
+      <w:r>
+        <w:t xml:space="preserve">Para documentar he grabado la pantalla con: </w:t>
+      </w:r>
+    </w:p>
+    <w:p>
+      <w:pPr>
+        <w:pStyle w:val="Sinespaciado"/>
+      </w:pPr>
+      <w:r>
+        <w:t>OBS Studio</w:t>
+      </w:r>
+    </w:p>
+    <w:p>
+      <w:pPr>
+        <w:pStyle w:val="Sinespaciado"/>
+      </w:pPr>
+      <w:r>
+        <w:t>32.0.2 (64 bit)</w:t>
+      </w:r>
+    </w:p>
+    <w:p>
+      <w:pPr>
+        <w:pStyle w:val="Sinespaciado"/>
+      </w:pPr>
+      <w:r>
+        <w:t>He eliminado el audio y he dividido el Vídeo en fragmentos de unos 100MB.</w:t>
+      </w:r>
+    </w:p>
+    <w:p>
+      <w:pPr>
+        <w:pStyle w:val="Sinespaciado"/>
+      </w:pPr>
+    </w:p>
+    <w:p>
+      <w:pPr>
+        <w:pStyle w:val="Sinespaciado"/>
+      </w:pPr>
+      <w:proofErr w:type="spellStart"/>
+      <w:r>
+        <w:t>powershell</w:t>
+      </w:r>
+      <w:proofErr w:type="spellEnd"/>
+    </w:p>
+    <w:p>
+      <w:pPr>
+        <w:pStyle w:val="Sinespaciado"/>
+      </w:pPr>
+      <w:proofErr w:type="spellStart"/>
+      <w:r>
+        <w:t>winget</w:t>
+      </w:r>
+      <w:proofErr w:type="spellEnd"/>
+      <w:r>
+        <w:t xml:space="preserve"> </w:t>
+      </w:r>
+      <w:proofErr w:type="spellStart"/>
+      <w:r>
+        <w:t>install</w:t>
+      </w:r>
+      <w:proofErr w:type="spellEnd"/>
+      <w:r>
+        <w:t xml:space="preserve"> "</w:t>
+      </w:r>
+      <w:proofErr w:type="spellStart"/>
+      <w:r>
+        <w:t>FFmpeg</w:t>
+      </w:r>
+      <w:proofErr w:type="spellEnd"/>
+      <w:r>
+        <w:t xml:space="preserve"> (Essentials </w:t>
+      </w:r>
+      <w:proofErr w:type="spellStart"/>
+      <w:r>
+        <w:t>Build</w:t>
+      </w:r>
+      <w:proofErr w:type="spellEnd"/>
+      <w:r>
+        <w:t>)"</w:t>
+      </w:r>
+    </w:p>
+    <w:p>
+      <w:pPr>
+        <w:pStyle w:val="Sinespaciado"/>
+      </w:pPr>
+    </w:p>
+    <w:p>
+      <w:pPr>
+        <w:pStyle w:val="Sinespaciado"/>
+      </w:pPr>
+      <w:r>
+        <w:t>https://github.com/GyanD/codexffmpeg/releases/download/8.0.1/ffmpeg-8.0.1-essentials_build.zip</w:t>
+      </w:r>
+    </w:p>
+    <w:p>
+      <w:pPr>
+        <w:pStyle w:val="Sinespaciado"/>
+      </w:pPr>
+    </w:p>
+    <w:p>
+      <w:pPr>
+        <w:pStyle w:val="Sinespaciado"/>
+      </w:pPr>
+      <w:r>
+        <w:t>Eliminación del audio:</w:t>
+      </w:r>
+    </w:p>
+    <w:p>
+      <w:pPr>
+        <w:pStyle w:val="Sinespaciado"/>
+      </w:pPr>
+      <w:proofErr w:type="spellStart"/>
+      <w:r>
+        <w:t>ffmpeg</w:t>
+      </w:r>
+      <w:proofErr w:type="spellEnd"/>
+      <w:r>
+        <w:t xml:space="preserve"> -i "2026-02-04_21-46-08.mp4" -</w:t>
+      </w:r>
+      <w:proofErr w:type="spellStart"/>
+      <w:proofErr w:type="gramStart"/>
+      <w:r>
+        <w:t>c:v</w:t>
+      </w:r>
+      <w:proofErr w:type="spellEnd"/>
+      <w:proofErr w:type="gramEnd"/>
+      <w:r>
+        <w:t xml:space="preserve"> </w:t>
+      </w:r>
+      <w:proofErr w:type="spellStart"/>
+      <w:r>
+        <w:t>copy</w:t>
+      </w:r>
+      <w:proofErr w:type="spellEnd"/>
+      <w:r>
+        <w:t xml:space="preserve"> -</w:t>
+      </w:r>
+      <w:proofErr w:type="spellStart"/>
+      <w:r>
+        <w:t>an</w:t>
+      </w:r>
+      <w:proofErr w:type="spellEnd"/>
+      <w:r>
+        <w:t xml:space="preserve"> "2026-02-04_21-46-08.A0.mp4"</w:t>
+      </w:r>
+    </w:p>
+    <w:p>
+      <w:pPr>
+        <w:pStyle w:val="Sinespaciado"/>
+      </w:pPr>
+    </w:p>
+    <w:p>
+      <w:pPr>
+        <w:pStyle w:val="Sinespaciado"/>
+      </w:pPr>
+      <w:r>
+        <w:t>Determinación de la duración del vídeo.</w:t>
+      </w:r>
+    </w:p>
+    <w:p>
+      <w:pPr>
+        <w:pStyle w:val="Sinespaciado"/>
+      </w:pPr>
+      <w:proofErr w:type="spellStart"/>
+      <w:r>
+        <w:t>ffprobe</w:t>
+      </w:r>
+      <w:proofErr w:type="spellEnd"/>
+      <w:r>
+        <w:t xml:space="preserve"> 2026-02-04_21-46-08.A0.mp4</w:t>
+      </w:r>
+    </w:p>
+    <w:p>
+      <w:pPr>
+        <w:pStyle w:val="Sinespaciado"/>
+      </w:pPr>
+    </w:p>
+    <w:p>
+      <w:pPr>
+        <w:pStyle w:val="Sinespaciado"/>
+      </w:pPr>
+      <w:r>
+        <w:t>Estimación de tamaño:</w:t>
+      </w:r>
+    </w:p>
+    <w:p>
+      <w:pPr>
+        <w:pStyle w:val="Sinespaciado"/>
+      </w:pPr>
+      <w:r>
+        <w:t xml:space="preserve">¡Ojo con este detalle! Tu video dura 21 horas y 56 minutos (21:56:32), pero solo pesa 735 MB. Esto significa que tiene un </w:t>
+      </w:r>
+      <w:proofErr w:type="spellStart"/>
+      <w:r>
+        <w:t>bitrate</w:t>
+      </w:r>
+      <w:proofErr w:type="spellEnd"/>
+      <w:r>
+        <w:t xml:space="preserve"> bajísimo (74 kb/s).</w:t>
+      </w:r>
+    </w:p>
+    <w:p>
+      <w:pPr>
+        <w:pStyle w:val="Sinespaciado"/>
+      </w:pPr>
+      <w:r>
+        <w:t>Si lo divides por tiempo usando fragmentos de 2 minutos como hablábamos antes, ¡te saldrán cientos de archivos de menos de 1 MB!</w:t>
+      </w:r>
+    </w:p>
+    <w:p>
+      <w:pPr>
+        <w:pStyle w:val="Sinespaciado"/>
+      </w:pPr>
+      <w:r>
+        <w:t>Para que cada trozo pese aproximadamente 100 MB, debemos dividir el tiempo total (79,000 segundos) entre 7 partes. Eso nos da unos 11,300 segundos por parte.</w:t>
+      </w:r>
+    </w:p>
+    <w:p>
+      <w:pPr>
+        <w:pStyle w:val="Sinespaciado"/>
+      </w:pPr>
+    </w:p>
+    <w:p>
+      <w:pPr>
+        <w:pStyle w:val="Sinespaciado"/>
+      </w:pPr>
+      <w:r>
+        <w:t>División en fragmentos de unos 100MB.</w:t>
+      </w:r>
+    </w:p>
+    <w:p>
+      <w:pPr>
+        <w:pStyle w:val="Sinespaciado"/>
+      </w:pPr>
+      <w:proofErr w:type="spellStart"/>
+      <w:r>
+        <w:t>ffmpeg</w:t>
+      </w:r>
+      <w:proofErr w:type="spellEnd"/>
+      <w:r>
+        <w:t xml:space="preserve"> -i "2026-02-04_21-46-08.A0.mp4" -c </w:t>
+      </w:r>
+      <w:proofErr w:type="spellStart"/>
+      <w:r>
+        <w:t>copy</w:t>
+      </w:r>
+      <w:proofErr w:type="spellEnd"/>
+      <w:r>
+        <w:t xml:space="preserve"> -f </w:t>
+      </w:r>
+      <w:proofErr w:type="spellStart"/>
+      <w:r>
+        <w:t>segment</w:t>
+      </w:r>
+      <w:proofErr w:type="spellEnd"/>
+      <w:r>
+        <w:t xml:space="preserve"> -</w:t>
+      </w:r>
+      <w:proofErr w:type="spellStart"/>
+      <w:r>
+        <w:t>segment_time</w:t>
+      </w:r>
+      <w:proofErr w:type="spellEnd"/>
+      <w:r>
+        <w:t xml:space="preserve"> 11300 -</w:t>
+      </w:r>
+      <w:proofErr w:type="spellStart"/>
+      <w:r>
+        <w:t>reset_timestamps</w:t>
+      </w:r>
+      <w:proofErr w:type="spellEnd"/>
+      <w:r>
+        <w:t xml:space="preserve"> 1 "2026-02-04_21-46-08.A1_%03d.mp4"</w:t>
+      </w:r>
+    </w:p>
+    <w:p>
+      <w:pPr>
+        <w:pStyle w:val="Sinespaciado"/>
+      </w:pPr>
+    </w:p>
+    <w:p>
+      <w:pPr>
+        <w:pStyle w:val="Sinespaciado"/>
+      </w:pPr>
+      <w:r>
+        <w:t xml:space="preserve">Un último consejo: Si alguna vez necesitas volver a unir estos fragmentos en un solo video sin perder calidad, puedes usar el </w:t>
+      </w:r>
+      <w:proofErr w:type="spellStart"/>
+      <w:r>
+        <w:t>Demuxer</w:t>
+      </w:r>
+      <w:proofErr w:type="spellEnd"/>
+      <w:r>
+        <w:t xml:space="preserve"> de concatenación de </w:t>
+      </w:r>
+      <w:proofErr w:type="spellStart"/>
+      <w:r>
+        <w:t>FFmpeg</w:t>
+      </w:r>
+      <w:proofErr w:type="spellEnd"/>
+      <w:r>
+        <w:t xml:space="preserve"> creando un archivo de texto con la lista de archivos.</w:t>
+      </w:r>
+    </w:p>
+    <w:p>
+      <w:pPr>
+        <w:pStyle w:val="Sinespaciado"/>
+      </w:pPr>
+    </w:p>
+    <w:p>
+      <w:pPr>
+        <w:pStyle w:val="Sinespaciado"/>
+      </w:pPr>
+      <w:r>
+        <w:t>También he empleado VLC (ojo se ha actualizado después de la eliminación del audio), versión VLC actual:</w:t>
+      </w:r>
+    </w:p>
+    <w:p>
+      <w:pPr>
+        <w:pStyle w:val="Sinespaciado"/>
+      </w:pPr>
+      <w:r>
+        <w:t>Reproductor multimedia VLC</w:t>
+      </w:r>
+    </w:p>
+    <w:p>
+      <w:pPr>
+        <w:pStyle w:val="Sinespaciado"/>
+      </w:pPr>
+      <w:r>
+        <w:t xml:space="preserve">3.0.23 </w:t>
+      </w:r>
+      <w:proofErr w:type="spellStart"/>
+      <w:r>
+        <w:t>Vetinari</w:t>
+      </w:r>
+      <w:proofErr w:type="spellEnd"/>
+    </w:p>
+    <w:p>
+      <w:pPr>
+        <w:pStyle w:val="Sinespaciado"/>
+      </w:pPr>
+      <w:r>
+        <w:lastRenderedPageBreak/>
+        <w:t>Versión VLC antigua:</w:t>
+      </w:r>
+    </w:p>
+    <w:p>
+      <w:pPr>
+        <w:pStyle w:val="Sinespaciado"/>
+      </w:pPr>
+      <w:r>
+        <w:t>videolan@runner-sgapdqg-project-435-concurrent-1 Jun 8 2024 21:22:44</w:t>
+      </w:r>
+    </w:p>
+    <w:p>
+      <w:pPr>
+        <w:pStyle w:val="Sinespaciado"/>
+      </w:pPr>
+      <w:r>
+        <w:t>de los dos primeros Videos (mp4).</w:t>
+      </w:r>
+    </w:p>
+    <w:p>
+      <w:pPr>
+        <w:pStyle w:val="Sinespaciado"/>
+      </w:pPr>
+    </w:p>
+    <w:p>
+      <w:pPr>
+        <w:pStyle w:val="Sinespaciado"/>
+      </w:pPr>
+      <w:r>
+        <w:t>La lista de los Vídeos .mp4 es:</w:t>
+      </w:r>
+    </w:p>
+    <w:p>
+      <w:pPr>
+        <w:pStyle w:val="Sinespaciado"/>
+      </w:pPr>
+      <w:r>
+        <w:t>c:\Users\Coder\Proyectos\EDA\Docs\2026-02-04_21-43-07.A0.mp4</w:t>
+      </w:r>
+      <w:r>
+        <w:tab/>
+        <w:t>142.950</w:t>
+      </w:r>
+      <w:r>
+        <w:tab/>
+        <w:t>2026-02-06 12.49</w:t>
+      </w:r>
+      <w:r>
+        <w:tab/>
+        <w:t>-a--</w:t>
+      </w:r>
+    </w:p>
+    <w:p>
+      <w:pPr>
+        <w:pStyle w:val="Sinespaciado"/>
+      </w:pPr>
+      <w:r>
+        <w:t>c:\Users\Coder\Proyectos\EDA\Docs\2026-02-04_21-44-22.A0.mp4</w:t>
+      </w:r>
+      <w:r>
+        <w:tab/>
+        <w:t>1.098.923</w:t>
+      </w:r>
+      <w:r>
+        <w:tab/>
+        <w:t>2026-02-06 12.52</w:t>
+      </w:r>
+      <w:r>
+        <w:tab/>
+        <w:t>-a--</w:t>
+      </w:r>
+    </w:p>
+    <w:p>
+      <w:pPr>
+        <w:pStyle w:val="Sinespaciado"/>
+      </w:pPr>
+      <w:r>
+        <w:t>c:\Users\Coder\Proyectos\EDA\Docs\2026-02-04_21-46-08.A1_000.mp4</w:t>
+      </w:r>
+      <w:r>
+        <w:tab/>
+        <w:t>104.077.009</w:t>
+      </w:r>
+      <w:r>
+        <w:tab/>
+        <w:t>2026-02-07 17.20</w:t>
+      </w:r>
+      <w:r>
+        <w:tab/>
+        <w:t>-a--</w:t>
+      </w:r>
+    </w:p>
+    <w:p>
+      <w:pPr>
+        <w:pStyle w:val="Sinespaciado"/>
+      </w:pPr>
+      <w:r>
+        <w:t>c:\Users\Coder\Proyectos\EDA\Docs\2026-02-04_21-46-08.A1_001.mp4</w:t>
+      </w:r>
+      <w:r>
+        <w:tab/>
+        <w:t>103.766.634</w:t>
+      </w:r>
+      <w:r>
+        <w:tab/>
+        <w:t>2026-02-07 17.20</w:t>
+      </w:r>
+      <w:r>
+        <w:tab/>
+        <w:t>-a--</w:t>
+      </w:r>
+    </w:p>
+    <w:p>
+      <w:pPr>
+        <w:pStyle w:val="Sinespaciado"/>
+      </w:pPr>
+      <w:r>
+        <w:t>c:\Users\Coder\Proyectos\EDA\Docs\2026-02-04_21-46-08.A1_002.mp4</w:t>
+      </w:r>
+      <w:r>
+        <w:tab/>
+        <w:t>103.770.004</w:t>
+      </w:r>
+      <w:r>
+        <w:tab/>
+        <w:t>2026-02-07 17.20</w:t>
+      </w:r>
+      <w:r>
+        <w:tab/>
+        <w:t>-a--</w:t>
+      </w:r>
+    </w:p>
+    <w:p>
+      <w:pPr>
+        <w:pStyle w:val="Sinespaciado"/>
+      </w:pPr>
+      <w:r>
+        <w:t>c:\Users\Coder\Proyectos\EDA\Docs\2026-02-04_21-46-08.A1_003.mp4</w:t>
+      </w:r>
+      <w:r>
+        <w:tab/>
+        <w:t>103.860.807</w:t>
+      </w:r>
+      <w:r>
+        <w:tab/>
+        <w:t>2026-02-07 17.20</w:t>
+      </w:r>
+      <w:r>
+        <w:tab/>
+        <w:t>-a--</w:t>
+      </w:r>
+    </w:p>
+    <w:p>
+      <w:pPr>
+        <w:pStyle w:val="Sinespaciado"/>
+      </w:pPr>
+      <w:r>
+        <w:t>c:\Users\Coder\Proyectos\EDA\Docs\2026-02-04_21-46-08.A1_004.mp4</w:t>
+      </w:r>
+      <w:r>
+        <w:tab/>
+        <w:t>104.000.577</w:t>
+      </w:r>
+      <w:r>
+        <w:tab/>
+        <w:t>2026-02-07 17.20</w:t>
+      </w:r>
+      <w:r>
+        <w:tab/>
+        <w:t>-a--</w:t>
+      </w:r>
+    </w:p>
+    <w:p>
+      <w:pPr>
+        <w:pStyle w:val="Sinespaciado"/>
+      </w:pPr>
+      <w:r>
+        <w:t>c:\Users\Coder\Proyectos\EDA\Docs\2026-02-04_21-46-08.A1_005.mp4</w:t>
+      </w:r>
+      <w:r>
+        <w:tab/>
+        <w:t>106.956.027</w:t>
+      </w:r>
+      <w:r>
+        <w:tab/>
+        <w:t>2026-02-07 17.20</w:t>
+      </w:r>
+      <w:r>
+        <w:tab/>
+        <w:t>-a--</w:t>
+      </w:r>
+    </w:p>
+    <w:p>
+      <w:pPr>
+        <w:pStyle w:val="Sinespaciado"/>
+      </w:pPr>
+      <w:r>
+        <w:t>c:\Users\Coder\Proyectos\EDA\Docs\2026-02-04_21-46-08.A1_006.mp4</w:t>
+      </w:r>
+      <w:r>
+        <w:tab/>
+        <w:t>109.553.388</w:t>
+      </w:r>
+      <w:r>
+        <w:tab/>
+        <w:t>2026-02-07 17.20</w:t>
+      </w:r>
+      <w:r>
+        <w:tab/>
+        <w:t>-a--</w:t>
+      </w:r>
+    </w:p>
+    <w:p>
+      <w:pPr>
+        <w:pStyle w:val="Sinespaciado"/>
+      </w:pPr>
+    </w:p>
+    <w:p>
+      <w:pPr>
+        <w:pStyle w:val="Sinespaciado"/>
+      </w:pPr>
+      <w:r>
+        <w:t>Creo que debo subir esto para poder indicar la existencia de este error.</w:t>
+      </w:r>
+    </w:p>
+    <w:p>
+      <w:pPr>
+        <w:pStyle w:val="Sinespaciado"/>
+      </w:pPr>
+      <w:r>
+        <w:t xml:space="preserve">Creo que este tipo de error al intentar importar las librerías de Python para </w:t>
+      </w:r>
+      <w:proofErr w:type="spellStart"/>
+      <w:r>
+        <w:t>Jupyter</w:t>
+      </w:r>
+      <w:proofErr w:type="spellEnd"/>
+      <w:r>
+        <w:t xml:space="preserve"> Notebooks en </w:t>
+      </w:r>
+      <w:proofErr w:type="spellStart"/>
+      <w:r>
+        <w:t>vscode</w:t>
+      </w:r>
+      <w:proofErr w:type="spellEnd"/>
+      <w:r>
+        <w:t xml:space="preserve"> es lo suficientemente importante como para realizar esta serie de acciones y que deberían ser reportadas a Microsoft, Google y a quien corresponda.</w:t>
+      </w:r>
+    </w:p>
+    <w:p>
+      <w:pPr>
+        <w:pStyle w:val="Sinespaciado"/>
+      </w:pPr>
+      <w:r>
+        <w:t>El repositorio específico para la notificación de lo que creo que puede ser el error, puede, en caso de que sea necesario, permitiría poder eliminarlo (todo el repositorio) sin afectar a otras contribuciones.</w:t>
+      </w:r>
+    </w:p>
+    <w:p>
+      <w:pPr>
+        <w:pStyle w:val="Sinespaciado"/>
+      </w:pPr>
+      <w:r>
+        <w:t>Aquí estoy practicando también con vídeos para poder dar trazabilidad en imagen y tiempo al posible error.</w:t>
+      </w:r>
+    </w:p>
+    <w:p>
+      <w:pPr>
+        <w:pStyle w:val="Sinespaciado"/>
+      </w:pPr>
+      <w:r>
+        <w:t>No poseo los medios, pero creo que una IA debería poder procesar los vídeos que subo y obtener información relevante.</w:t>
+      </w:r>
+    </w:p>
+    <w:p>
+      <w:pPr>
+        <w:pStyle w:val="Sinespaciado"/>
+      </w:pPr>
+      <w:r>
+        <w:t>Echar un vistazo sólo a los vídeos:</w:t>
+      </w:r>
+    </w:p>
+    <w:p>
+      <w:pPr>
+        <w:pStyle w:val="Sinespaciado"/>
+      </w:pPr>
+      <w:r>
+        <w:t>2026-02-04_21-43-07.A0.mp4</w:t>
+      </w:r>
+    </w:p>
+    <w:p>
+      <w:pPr>
+        <w:pStyle w:val="Sinespaciado"/>
+      </w:pPr>
+      <w:r>
+        <w:t>2026-02-04_21-44-22.A0.mp4</w:t>
+      </w:r>
+    </w:p>
+    <w:p>
+      <w:pPr>
+        <w:pStyle w:val="Sinespaciado"/>
+      </w:pPr>
+      <w:r>
+        <w:t>Respecto a:</w:t>
+      </w:r>
+    </w:p>
+    <w:p>
+      <w:pPr>
+        <w:pStyle w:val="Sinespaciado"/>
+      </w:pPr>
+      <w:r>
+        <w:t>2026-02-04_21-46-08.A1_000.mp4</w:t>
+      </w:r>
+    </w:p>
+    <w:p>
+      <w:pPr>
+        <w:pStyle w:val="Sinespaciado"/>
+      </w:pPr>
+      <w:r>
+        <w:t>2026-02-04_21-46-08.A1_001.mp4</w:t>
+      </w:r>
+    </w:p>
+    <w:p>
+      <w:pPr>
+        <w:pStyle w:val="Sinespaciado"/>
+      </w:pPr>
+      <w:r>
+        <w:t>2026-02-04_21-46-08.A1_002.mp4</w:t>
+      </w:r>
+    </w:p>
+    <w:p>
+      <w:pPr>
+        <w:pStyle w:val="Sinespaciado"/>
+      </w:pPr>
+      <w:r>
+        <w:t>2026-02-04_21-46-08.A1_003.mp4</w:t>
+      </w:r>
+    </w:p>
+    <w:p>
+      <w:pPr>
+        <w:pStyle w:val="Sinespaciado"/>
+      </w:pPr>
+      <w:r>
+        <w:t>2026-02-04_21-46-08.A1_004.mp4</w:t>
+      </w:r>
+    </w:p>
+    <w:p>
+      <w:pPr>
+        <w:pStyle w:val="Sinespaciado"/>
+      </w:pPr>
+      <w:r>
+        <w:t>2026-02-04_21-46-08.A1_005.mp4</w:t>
+      </w:r>
+    </w:p>
+    <w:p>
+      <w:pPr>
+        <w:pStyle w:val="Sinespaciado"/>
+      </w:pPr>
+      <w:r>
+        <w:t>2026-02-04_21-46-08.A1_006.mp4</w:t>
+      </w:r>
+    </w:p>
+    <w:p>
+      <w:pPr>
+        <w:pStyle w:val="Sinespaciado"/>
+      </w:pPr>
+      <w:r>
+        <w:lastRenderedPageBreak/>
+        <w:t>Es trabajo para una IA, no es posible ver todo el contenido de esos vídeos.</w:t>
+      </w:r>
+    </w:p>
+    <w:p>
+      <w:pPr>
+        <w:pStyle w:val="Sinespaciado"/>
+      </w:pPr>
+      <w:r>
+        <w:t>Sólo ver el primer minuto de 2026-02-04_21-46-08.A1_000.mp4 y el último de 2026-02-04_21-46-08.A1_006.mp4</w:t>
+      </w:r>
+    </w:p>
+    <w:p>
+      <w:pPr>
+        <w:pStyle w:val="Sinespaciado"/>
+      </w:pPr>
+      <w:r>
+        <w:t>JJ</w:t>
+      </w:r>
+    </w:p>
+    <w:p>
+      <w:pPr>
+        <w:pStyle w:val="Sinespaciado"/>
+      </w:pPr>
     </w:p>
     <w:p>
       <w:pPr>
@@ -23002,7 +23812,7 @@
               <w:sz w:val="16"/>
               <w:szCs w:val="16"/>
             </w:rPr>
-            <w:t>20260209103400</w:t>
+            <w:t>20260209105400</w:t>
           </w:r>
           <w:r>
             <w:rPr>

</xml_diff>